<commit_message>
[SCRUM-34] change some content in previous doc
</commit_message>
<xml_diff>
--- a/week5/Use Case Description - show the gallery of campsite.docx
+++ b/week5/Use Case Description - show the gallery of campsite.docx
@@ -377,45 +377,6 @@
             </w:pPr>
             <w:r>
               <w:rPr>
-                <w:rFonts w:hint="eastAsia"/>
-              </w:rPr>
-              <w:t xml:space="preserve">Backpacker account </w:t>
-            </w:r>
-            <w:r>
-              <w:rPr>
-                <w:rFonts w:hint="eastAsia"/>
-                <w:lang w:val="en-US"/>
-              </w:rPr>
-              <w:t>must be created</w:t>
-            </w:r>
-            <w:r>
-              <w:rPr>
-                <w:lang w:val="en-US"/>
-              </w:rPr>
-              <w:t xml:space="preserve"> and saved.</w:t>
-            </w:r>
-          </w:p>
-          <w:p>
-            <w:pPr>
-              <w:rPr>
-                <w:lang w:val="en-US"/>
-              </w:rPr>
-            </w:pPr>
-            <w:r>
-              <w:rPr>
-                <w:lang w:val="en-US"/>
-              </w:rPr>
-              <w:t>Username and password must be validated.</w:t>
-            </w:r>
-          </w:p>
-          <w:p>
-            <w:pPr>
-              <w:rPr>
-                <w:lang w:val="en-US"/>
-              </w:rPr>
-            </w:pPr>
-            <w:r>
-              <w:rPr>
                 <w:lang w:val="en-US"/>
               </w:rPr>
               <w:t>Every campsite must be associated with certain trail.</w:t>
@@ -437,7 +398,6 @@
           <w:p>
             <w:pPr>
               <w:rPr>
-                <w:rFonts w:hint="eastAsia"/>
                 <w:lang w:val="en-US"/>
               </w:rPr>
             </w:pPr>

</xml_diff>